<commit_message>
NEW AUTOMATION SIES ADDED
</commit_message>
<xml_diff>
--- a/AutomationFramework_Links.docx
+++ b/AutomationFramework_Links.docx
@@ -2,6 +2,960 @@
 <file path=word/document.xml><?xml version="1.0" encoding="utf-8"?>
 <w:document xmlns:wpc="http://schemas.microsoft.com/office/word/2010/wordprocessingCanvas" xmlns:cx="http://schemas.microsoft.com/office/drawing/2014/chartex" xmlns:cx1="http://schemas.microsoft.com/office/drawing/2015/9/8/chartex" xmlns:cx2="http://schemas.microsoft.com/office/drawing/2015/10/21/chartex" xmlns:cx3="http://schemas.microsoft.com/office/drawing/2016/5/9/chartex" xmlns:cx4="http://schemas.microsoft.com/office/drawing/2016/5/10/chartex" xmlns:cx5="http://schemas.microsoft.com/office/drawing/2016/5/11/chartex" xmlns:cx6="http://schemas.microsoft.com/office/drawing/2016/5/12/chartex" xmlns:cx7="http://schemas.microsoft.com/office/drawing/2016/5/13/chartex" xmlns:cx8="http://schemas.microsoft.com/office/drawing/2016/5/14/chartex" xmlns:mc="http://schemas.openxmlformats.org/markup-compatibility/2006" xmlns:aink="http://schemas.microsoft.com/office/drawing/2016/ink" xmlns:am3d="http://schemas.microsoft.com/office/drawing/2017/model3d" xmlns:o="urn:schemas-microsoft-com:office:office" xmlns:oel="http://schemas.microsoft.com/office/2019/extlst" xmlns:r="http://schemas.openxmlformats.org/officeDocument/2006/relationships" xmlns:m="http://schemas.openxmlformats.org/officeDocument/2006/math" xmlns:v="urn:schemas-microsoft-com:vml" xmlns:wp14="http://schemas.microsoft.com/office/word/2010/wordprocessingDrawing" xmlns:wp="http://schemas.openxmlformats.org/drawingml/2006/wordprocessingDrawing" xmlns:w10="urn:schemas-microsoft-com:office:word" xmlns:w="http://schemas.openxmlformats.org/wordprocessingml/2006/main" xmlns:w14="http://schemas.microsoft.com/office/word/2010/wordml" xmlns:w15="http://schemas.microsoft.com/office/word/2012/wordml" xmlns:w16cex="http://schemas.microsoft.com/office/word/2018/wordml/cex" xmlns:w16cid="http://schemas.microsoft.com/office/word/2016/wordml/cid" xmlns:w16="http://schemas.microsoft.com/office/word/2018/wordml" xmlns:w16sdtdh="http://schemas.microsoft.com/office/word/2020/wordml/sdtdatahash" xmlns:w16se="http://schemas.microsoft.com/office/word/2015/wordml/symex" xmlns:wpg="http://schemas.microsoft.com/office/word/2010/wordprocessingGroup" xmlns:wpi="http://schemas.microsoft.com/office/word/2010/wordprocessingInk" xmlns:wne="http://schemas.microsoft.com/office/word/2006/wordml" xmlns:wps="http://schemas.microsoft.com/office/word/2010/wordprocessingShape" mc:Ignorable="w14 w15 w16se w16cid w16 w16cex w16sdtdh wp14">
   <w:body>
+    <w:p>
+      <w:pPr>
+        <w:pStyle w:val="Heading4"/>
+        <w:rPr>
+          <w:rFonts w:ascii="Arial" w:eastAsiaTheme="minorHAnsi" w:hAnsi="Arial" w:cs="Arial"/>
+          <w:i w:val="0"/>
+          <w:iCs w:val="0"/>
+          <w:color w:val="222222"/>
+          <w:shd w:val="clear" w:color="auto" w:fill="FFFFFF"/>
+        </w:rPr>
+      </w:pPr>
+      <w:r>
+        <w:rPr>
+          <w:rFonts w:ascii="Roboto" w:hAnsi="Roboto"/>
+          <w:color w:val="1F1F1F"/>
+          <w:sz w:val="33"/>
+          <w:szCs w:val="33"/>
+          <w:shd w:val="clear" w:color="auto" w:fill="FFFFFF"/>
+        </w:rPr>
+        <w:t>Demo sites for Practice</w:t>
+      </w:r>
+    </w:p>
+    <w:p>
+      <w:pPr>
+        <w:pStyle w:val="Heading4"/>
+        <w:rPr>
+          <w:rFonts w:ascii="Arial" w:eastAsiaTheme="minorHAnsi" w:hAnsi="Arial" w:cs="Arial"/>
+          <w:i w:val="0"/>
+          <w:iCs w:val="0"/>
+          <w:color w:val="222222"/>
+          <w:shd w:val="clear" w:color="auto" w:fill="FFFFFF"/>
+        </w:rPr>
+      </w:pPr>
+    </w:p>
+    <w:p>
+      <w:pPr>
+        <w:pStyle w:val="Heading4"/>
+        <w:rPr>
+          <w:rFonts w:ascii="Arial" w:eastAsiaTheme="minorHAnsi" w:hAnsi="Arial" w:cs="Arial"/>
+          <w:i w:val="0"/>
+          <w:iCs w:val="0"/>
+          <w:color w:val="1155CC"/>
+          <w:u w:val="single"/>
+          <w:shd w:val="clear" w:color="auto" w:fill="FFFFFF"/>
+        </w:rPr>
+      </w:pPr>
+      <w:r>
+        <w:rPr>
+          <w:rFonts w:ascii="Arial" w:eastAsiaTheme="minorHAnsi" w:hAnsi="Arial" w:cs="Arial"/>
+          <w:i w:val="0"/>
+          <w:iCs w:val="0"/>
+          <w:color w:val="222222"/>
+          <w:shd w:val="clear" w:color="auto" w:fill="FFFFFF"/>
+        </w:rPr>
+        <w:t>------------------------------------</w:t>
+      </w:r>
+      <w:r>
+        <w:rPr>
+          <w:rFonts w:ascii="Arial" w:eastAsiaTheme="minorHAnsi" w:hAnsi="Arial" w:cs="Arial"/>
+          <w:i w:val="0"/>
+          <w:iCs w:val="0"/>
+          <w:color w:val="222222"/>
+        </w:rPr>
+        <w:br/>
+      </w:r>
+      <w:r>
+        <w:rPr>
+          <w:rFonts w:ascii="Arial" w:eastAsiaTheme="minorHAnsi" w:hAnsi="Arial" w:cs="Arial"/>
+          <w:i w:val="0"/>
+          <w:iCs w:val="0"/>
+          <w:color w:val="222222"/>
+          <w:shd w:val="clear" w:color="auto" w:fill="FFFFFF"/>
+        </w:rPr>
+        <w:t>*Demo Websites &amp; Projects for practicing Automation Testing*</w:t>
+      </w:r>
+      <w:r>
+        <w:rPr>
+          <w:rFonts w:ascii="Arial" w:eastAsiaTheme="minorHAnsi" w:hAnsi="Arial" w:cs="Arial"/>
+          <w:i w:val="0"/>
+          <w:iCs w:val="0"/>
+          <w:color w:val="222222"/>
+        </w:rPr>
+        <w:br/>
+      </w:r>
+      <w:r>
+        <w:rPr>
+          <w:rFonts w:ascii="Arial" w:eastAsiaTheme="minorHAnsi" w:hAnsi="Arial" w:cs="Arial"/>
+          <w:i w:val="0"/>
+          <w:iCs w:val="0"/>
+          <w:color w:val="222222"/>
+          <w:shd w:val="clear" w:color="auto" w:fill="FFFFFF"/>
+        </w:rPr>
+        <w:t>------------------------------------</w:t>
+      </w:r>
+      <w:r>
+        <w:rPr>
+          <w:rFonts w:ascii="Arial" w:eastAsiaTheme="minorHAnsi" w:hAnsi="Arial" w:cs="Arial"/>
+          <w:i w:val="0"/>
+          <w:iCs w:val="0"/>
+          <w:color w:val="222222"/>
+        </w:rPr>
+        <w:br/>
+      </w:r>
+      <w:hyperlink r:id="rId5" w:tgtFrame="_blank" w:tooltip="https://itera-qa.azurewebsites.net/home/automation" w:history="1">
+        <w:r>
+          <w:rPr>
+            <w:rFonts w:ascii="Arial" w:eastAsiaTheme="minorHAnsi" w:hAnsi="Arial" w:cs="Arial"/>
+            <w:i w:val="0"/>
+            <w:iCs w:val="0"/>
+            <w:color w:val="1155CC"/>
+            <w:u w:val="single"/>
+            <w:shd w:val="clear" w:color="auto" w:fill="FFFFFF"/>
+          </w:rPr>
+          <w:t>https://itera-qa.azurewebsites.net/home/automation</w:t>
+        </w:r>
+      </w:hyperlink>
+      <w:r>
+        <w:rPr>
+          <w:rFonts w:ascii="Arial" w:eastAsiaTheme="minorHAnsi" w:hAnsi="Arial" w:cs="Arial"/>
+          <w:i w:val="0"/>
+          <w:iCs w:val="0"/>
+          <w:color w:val="222222"/>
+        </w:rPr>
+        <w:br/>
+      </w:r>
+      <w:hyperlink r:id="rId6" w:tgtFrame="_blank" w:tooltip="https://the-internet.herokuapp.com/" w:history="1">
+        <w:r>
+          <w:rPr>
+            <w:rFonts w:ascii="Arial" w:eastAsiaTheme="minorHAnsi" w:hAnsi="Arial" w:cs="Arial"/>
+            <w:i w:val="0"/>
+            <w:iCs w:val="0"/>
+            <w:color w:val="1155CC"/>
+            <w:u w:val="single"/>
+            <w:shd w:val="clear" w:color="auto" w:fill="FFFFFF"/>
+          </w:rPr>
+          <w:t>https://the-internet.herokuapp.com/</w:t>
+        </w:r>
+      </w:hyperlink>
+      <w:r>
+        <w:rPr>
+          <w:rFonts w:ascii="Arial" w:eastAsiaTheme="minorHAnsi" w:hAnsi="Arial" w:cs="Arial"/>
+          <w:i w:val="0"/>
+          <w:iCs w:val="0"/>
+          <w:color w:val="222222"/>
+        </w:rPr>
+        <w:br/>
+      </w:r>
+      <w:hyperlink r:id="rId7" w:tgtFrame="_blank" w:tooltip="https://www.globalsqa.com/demo-site/" w:history="1">
+        <w:r>
+          <w:rPr>
+            <w:rFonts w:ascii="Arial" w:eastAsiaTheme="minorHAnsi" w:hAnsi="Arial" w:cs="Arial"/>
+            <w:i w:val="0"/>
+            <w:iCs w:val="0"/>
+            <w:color w:val="1155CC"/>
+            <w:u w:val="single"/>
+            <w:shd w:val="clear" w:color="auto" w:fill="FFFFFF"/>
+          </w:rPr>
+          <w:t>https://www.globalsqa.com/demo-site/</w:t>
+        </w:r>
+      </w:hyperlink>
+      <w:r>
+        <w:rPr>
+          <w:rFonts w:ascii="Arial" w:eastAsiaTheme="minorHAnsi" w:hAnsi="Arial" w:cs="Arial"/>
+          <w:i w:val="0"/>
+          <w:iCs w:val="0"/>
+          <w:color w:val="222222"/>
+        </w:rPr>
+        <w:br/>
+      </w:r>
+      <w:hyperlink r:id="rId8" w:tgtFrame="_blank" w:tooltip="https://testautomationpractice.blogspot.com/" w:history="1">
+        <w:r>
+          <w:rPr>
+            <w:rFonts w:ascii="Arial" w:eastAsiaTheme="minorHAnsi" w:hAnsi="Arial" w:cs="Arial"/>
+            <w:i w:val="0"/>
+            <w:iCs w:val="0"/>
+            <w:color w:val="1155CC"/>
+            <w:u w:val="single"/>
+            <w:shd w:val="clear" w:color="auto" w:fill="FFFFFF"/>
+          </w:rPr>
+          <w:t>https://testautomationpractice.blogspot.com/</w:t>
+        </w:r>
+      </w:hyperlink>
+      <w:r>
+        <w:rPr>
+          <w:rFonts w:ascii="Arial" w:eastAsiaTheme="minorHAnsi" w:hAnsi="Arial" w:cs="Arial"/>
+          <w:i w:val="0"/>
+          <w:iCs w:val="0"/>
+          <w:color w:val="222222"/>
+        </w:rPr>
+        <w:br/>
+      </w:r>
+      <w:hyperlink r:id="rId9" w:tgtFrame="_blank" w:tooltip="https://www.saucedemo.com/" w:history="1">
+        <w:r>
+          <w:rPr>
+            <w:rFonts w:ascii="Arial" w:eastAsiaTheme="minorHAnsi" w:hAnsi="Arial" w:cs="Arial"/>
+            <w:i w:val="0"/>
+            <w:iCs w:val="0"/>
+            <w:color w:val="1155CC"/>
+            <w:u w:val="single"/>
+            <w:shd w:val="clear" w:color="auto" w:fill="FFFFFF"/>
+          </w:rPr>
+          <w:t>https://www.saucedemo.com/</w:t>
+        </w:r>
+      </w:hyperlink>
+      <w:r>
+        <w:rPr>
+          <w:rFonts w:ascii="Arial" w:eastAsiaTheme="minorHAnsi" w:hAnsi="Arial" w:cs="Arial"/>
+          <w:i w:val="0"/>
+          <w:iCs w:val="0"/>
+          <w:color w:val="222222"/>
+          <w:shd w:val="clear" w:color="auto" w:fill="FFFFFF"/>
+        </w:rPr>
+        <w:t> </w:t>
+      </w:r>
+      <w:r>
+        <w:rPr>
+          <w:rFonts w:ascii="Arial" w:eastAsiaTheme="minorHAnsi" w:hAnsi="Arial" w:cs="Arial"/>
+          <w:i w:val="0"/>
+          <w:iCs w:val="0"/>
+          <w:color w:val="222222"/>
+        </w:rPr>
+        <w:br/>
+      </w:r>
+      <w:r>
+        <w:rPr>
+          <w:rFonts w:ascii="Arial" w:eastAsiaTheme="minorHAnsi" w:hAnsi="Arial" w:cs="Arial"/>
+          <w:i w:val="0"/>
+          <w:iCs w:val="0"/>
+          <w:color w:val="222222"/>
+        </w:rPr>
+        <w:br/>
+      </w:r>
+      <w:r>
+        <w:rPr>
+          <w:rFonts w:ascii="Arial" w:eastAsiaTheme="minorHAnsi" w:hAnsi="Arial" w:cs="Arial"/>
+          <w:i w:val="0"/>
+          <w:iCs w:val="0"/>
+          <w:color w:val="222222"/>
+          <w:shd w:val="clear" w:color="auto" w:fill="FFFFFF"/>
+        </w:rPr>
+        <w:t>------------------------------------</w:t>
+      </w:r>
+      <w:r>
+        <w:rPr>
+          <w:rFonts w:ascii="Arial" w:eastAsiaTheme="minorHAnsi" w:hAnsi="Arial" w:cs="Arial"/>
+          <w:i w:val="0"/>
+          <w:iCs w:val="0"/>
+          <w:color w:val="222222"/>
+        </w:rPr>
+        <w:br/>
+      </w:r>
+      <w:r>
+        <w:rPr>
+          <w:rFonts w:ascii="Arial" w:eastAsiaTheme="minorHAnsi" w:hAnsi="Arial" w:cs="Arial"/>
+          <w:i w:val="0"/>
+          <w:iCs w:val="0"/>
+          <w:color w:val="222222"/>
+          <w:shd w:val="clear" w:color="auto" w:fill="FFFFFF"/>
+        </w:rPr>
+        <w:t>*Intermediate &amp; Advanced*</w:t>
+      </w:r>
+      <w:r>
+        <w:rPr>
+          <w:rFonts w:ascii="Arial" w:eastAsiaTheme="minorHAnsi" w:hAnsi="Arial" w:cs="Arial"/>
+          <w:i w:val="0"/>
+          <w:iCs w:val="0"/>
+          <w:color w:val="222222"/>
+        </w:rPr>
+        <w:br/>
+      </w:r>
+      <w:r>
+        <w:rPr>
+          <w:rFonts w:ascii="Arial" w:eastAsiaTheme="minorHAnsi" w:hAnsi="Arial" w:cs="Arial"/>
+          <w:i w:val="0"/>
+          <w:iCs w:val="0"/>
+          <w:color w:val="222222"/>
+          <w:shd w:val="clear" w:color="auto" w:fill="FFFFFF"/>
+        </w:rPr>
+        <w:t>------------------------------------</w:t>
+      </w:r>
+      <w:r>
+        <w:rPr>
+          <w:rFonts w:ascii="Arial" w:eastAsiaTheme="minorHAnsi" w:hAnsi="Arial" w:cs="Arial"/>
+          <w:i w:val="0"/>
+          <w:iCs w:val="0"/>
+          <w:color w:val="222222"/>
+        </w:rPr>
+        <w:br/>
+      </w:r>
+      <w:hyperlink r:id="rId10" w:tgtFrame="_blank" w:tooltip="https://opensource-demo.orangehrmlive.com/" w:history="1">
+        <w:r>
+          <w:rPr>
+            <w:rFonts w:ascii="Arial" w:eastAsiaTheme="minorHAnsi" w:hAnsi="Arial" w:cs="Arial"/>
+            <w:i w:val="0"/>
+            <w:iCs w:val="0"/>
+            <w:color w:val="1155CC"/>
+            <w:u w:val="single"/>
+            <w:shd w:val="clear" w:color="auto" w:fill="FFFFFF"/>
+          </w:rPr>
+          <w:t>https://opensource-demo.orangehrmlive.com/</w:t>
+        </w:r>
+      </w:hyperlink>
+      <w:r>
+        <w:rPr>
+          <w:rFonts w:ascii="Arial" w:eastAsiaTheme="minorHAnsi" w:hAnsi="Arial" w:cs="Arial"/>
+          <w:i w:val="0"/>
+          <w:iCs w:val="0"/>
+          <w:color w:val="222222"/>
+        </w:rPr>
+        <w:br/>
+      </w:r>
+      <w:hyperlink r:id="rId11" w:tgtFrame="_blank" w:tooltip="http://demo.nopcommerce.com/" w:history="1">
+        <w:r>
+          <w:rPr>
+            <w:rFonts w:ascii="Arial" w:eastAsiaTheme="minorHAnsi" w:hAnsi="Arial" w:cs="Arial"/>
+            <w:i w:val="0"/>
+            <w:iCs w:val="0"/>
+            <w:color w:val="1155CC"/>
+            <w:u w:val="single"/>
+            <w:shd w:val="clear" w:color="auto" w:fill="FFFFFF"/>
+          </w:rPr>
+          <w:t>http://demo.nopcommerce.com/</w:t>
+        </w:r>
+      </w:hyperlink>
+      <w:r>
+        <w:rPr>
+          <w:rFonts w:ascii="Arial" w:eastAsiaTheme="minorHAnsi" w:hAnsi="Arial" w:cs="Arial"/>
+          <w:i w:val="0"/>
+          <w:iCs w:val="0"/>
+          <w:color w:val="222222"/>
+        </w:rPr>
+        <w:br/>
+      </w:r>
+      <w:hyperlink r:id="rId12" w:tgtFrame="_blank" w:tooltip="http://admin-demo.nopcommerce.com/" w:history="1">
+        <w:r>
+          <w:rPr>
+            <w:rFonts w:ascii="Arial" w:eastAsiaTheme="minorHAnsi" w:hAnsi="Arial" w:cs="Arial"/>
+            <w:i w:val="0"/>
+            <w:iCs w:val="0"/>
+            <w:color w:val="1155CC"/>
+            <w:u w:val="single"/>
+            <w:shd w:val="clear" w:color="auto" w:fill="FFFFFF"/>
+          </w:rPr>
+          <w:t>http://admin-demo.nopcommerce.com/</w:t>
+        </w:r>
+      </w:hyperlink>
+      <w:r>
+        <w:rPr>
+          <w:rFonts w:ascii="Arial" w:eastAsiaTheme="minorHAnsi" w:hAnsi="Arial" w:cs="Arial"/>
+          <w:i w:val="0"/>
+          <w:iCs w:val="0"/>
+          <w:color w:val="222222"/>
+        </w:rPr>
+        <w:br/>
+      </w:r>
+      <w:hyperlink r:id="rId13" w:tgtFrame="_blank" w:tooltip="https://demo.opencart.com/" w:history="1">
+        <w:r>
+          <w:rPr>
+            <w:rFonts w:ascii="Arial" w:eastAsiaTheme="minorHAnsi" w:hAnsi="Arial" w:cs="Arial"/>
+            <w:i w:val="0"/>
+            <w:iCs w:val="0"/>
+            <w:color w:val="1155CC"/>
+            <w:u w:val="single"/>
+            <w:shd w:val="clear" w:color="auto" w:fill="FFFFFF"/>
+          </w:rPr>
+          <w:t>https://demo.opencart.com/</w:t>
+        </w:r>
+      </w:hyperlink>
+      <w:r>
+        <w:rPr>
+          <w:rFonts w:ascii="Arial" w:eastAsiaTheme="minorHAnsi" w:hAnsi="Arial" w:cs="Arial"/>
+          <w:i w:val="0"/>
+          <w:iCs w:val="0"/>
+          <w:color w:val="222222"/>
+        </w:rPr>
+        <w:br/>
+      </w:r>
+      <w:hyperlink r:id="rId14" w:tgtFrame="_blank" w:tooltip="https://demo.opencart.com/admin/" w:history="1">
+        <w:r>
+          <w:rPr>
+            <w:rFonts w:ascii="Arial" w:eastAsiaTheme="minorHAnsi" w:hAnsi="Arial" w:cs="Arial"/>
+            <w:i w:val="0"/>
+            <w:iCs w:val="0"/>
+            <w:color w:val="1155CC"/>
+            <w:u w:val="single"/>
+            <w:shd w:val="clear" w:color="auto" w:fill="FFFFFF"/>
+          </w:rPr>
+          <w:t>https://demo.opencart.com/admin/</w:t>
+        </w:r>
+      </w:hyperlink>
+      <w:r>
+        <w:rPr>
+          <w:rFonts w:ascii="Arial" w:eastAsiaTheme="minorHAnsi" w:hAnsi="Arial" w:cs="Arial"/>
+          <w:i w:val="0"/>
+          <w:iCs w:val="0"/>
+          <w:color w:val="222222"/>
+        </w:rPr>
+        <w:br/>
+      </w:r>
+      <w:hyperlink r:id="rId15" w:tgtFrame="_blank" w:tooltip="http://automationpractice.com/" w:history="1">
+        <w:r>
+          <w:rPr>
+            <w:rFonts w:ascii="Arial" w:eastAsiaTheme="minorHAnsi" w:hAnsi="Arial" w:cs="Arial"/>
+            <w:i w:val="0"/>
+            <w:iCs w:val="0"/>
+            <w:color w:val="1155CC"/>
+            <w:u w:val="single"/>
+            <w:shd w:val="clear" w:color="auto" w:fill="FFFFFF"/>
+          </w:rPr>
+          <w:t>http://automationpractice.com/</w:t>
+        </w:r>
+      </w:hyperlink>
+      <w:r>
+        <w:rPr>
+          <w:rFonts w:ascii="Arial" w:eastAsiaTheme="minorHAnsi" w:hAnsi="Arial" w:cs="Arial"/>
+          <w:i w:val="0"/>
+          <w:iCs w:val="0"/>
+          <w:color w:val="222222"/>
+        </w:rPr>
+        <w:br/>
+      </w:r>
+      <w:hyperlink r:id="rId16" w:tgtFrame="_blank" w:tooltip="http://live.demoguru99.com/" w:history="1">
+        <w:r>
+          <w:rPr>
+            <w:rFonts w:ascii="Arial" w:eastAsiaTheme="minorHAnsi" w:hAnsi="Arial" w:cs="Arial"/>
+            <w:i w:val="0"/>
+            <w:iCs w:val="0"/>
+            <w:color w:val="1155CC"/>
+            <w:u w:val="single"/>
+            <w:shd w:val="clear" w:color="auto" w:fill="FFFFFF"/>
+          </w:rPr>
+          <w:t>http://live.demoguru99.com/</w:t>
+        </w:r>
+      </w:hyperlink>
+      <w:r>
+        <w:rPr>
+          <w:rFonts w:ascii="Arial" w:eastAsiaTheme="minorHAnsi" w:hAnsi="Arial" w:cs="Arial"/>
+          <w:i w:val="0"/>
+          <w:iCs w:val="0"/>
+          <w:color w:val="222222"/>
+          <w:shd w:val="clear" w:color="auto" w:fill="FFFFFF"/>
+        </w:rPr>
+        <w:t> </w:t>
+      </w:r>
+      <w:r>
+        <w:rPr>
+          <w:rFonts w:ascii="Arial" w:eastAsiaTheme="minorHAnsi" w:hAnsi="Arial" w:cs="Arial"/>
+          <w:i w:val="0"/>
+          <w:iCs w:val="0"/>
+          <w:color w:val="222222"/>
+        </w:rPr>
+        <w:br/>
+      </w:r>
+      <w:r>
+        <w:rPr>
+          <w:rFonts w:ascii="Arial" w:eastAsiaTheme="minorHAnsi" w:hAnsi="Arial" w:cs="Arial"/>
+          <w:i w:val="0"/>
+          <w:iCs w:val="0"/>
+          <w:color w:val="222222"/>
+        </w:rPr>
+        <w:br/>
+      </w:r>
+      <w:r>
+        <w:rPr>
+          <w:rFonts w:ascii="Arial" w:eastAsiaTheme="minorHAnsi" w:hAnsi="Arial" w:cs="Arial"/>
+          <w:i w:val="0"/>
+          <w:iCs w:val="0"/>
+          <w:color w:val="222222"/>
+          <w:shd w:val="clear" w:color="auto" w:fill="FFFFFF"/>
+        </w:rPr>
+        <w:t>------------------------------------</w:t>
+      </w:r>
+      <w:r>
+        <w:rPr>
+          <w:rFonts w:ascii="Arial" w:eastAsiaTheme="minorHAnsi" w:hAnsi="Arial" w:cs="Arial"/>
+          <w:i w:val="0"/>
+          <w:iCs w:val="0"/>
+          <w:color w:val="222222"/>
+        </w:rPr>
+        <w:br/>
+      </w:r>
+      <w:r>
+        <w:rPr>
+          <w:rFonts w:ascii="Arial" w:eastAsiaTheme="minorHAnsi" w:hAnsi="Arial" w:cs="Arial"/>
+          <w:i w:val="0"/>
+          <w:iCs w:val="0"/>
+          <w:color w:val="222222"/>
+          <w:shd w:val="clear" w:color="auto" w:fill="FFFFFF"/>
+        </w:rPr>
+        <w:t>*Demo Sites for Practicing API Testing*</w:t>
+      </w:r>
+      <w:r>
+        <w:rPr>
+          <w:rFonts w:ascii="Arial" w:eastAsiaTheme="minorHAnsi" w:hAnsi="Arial" w:cs="Arial"/>
+          <w:i w:val="0"/>
+          <w:iCs w:val="0"/>
+          <w:color w:val="222222"/>
+        </w:rPr>
+        <w:br/>
+      </w:r>
+      <w:r>
+        <w:rPr>
+          <w:rFonts w:ascii="Arial" w:eastAsiaTheme="minorHAnsi" w:hAnsi="Arial" w:cs="Arial"/>
+          <w:i w:val="0"/>
+          <w:iCs w:val="0"/>
+          <w:color w:val="222222"/>
+          <w:shd w:val="clear" w:color="auto" w:fill="FFFFFF"/>
+        </w:rPr>
+        <w:t>------------------------------------</w:t>
+      </w:r>
+      <w:r>
+        <w:rPr>
+          <w:rFonts w:ascii="Arial" w:eastAsiaTheme="minorHAnsi" w:hAnsi="Arial" w:cs="Arial"/>
+          <w:i w:val="0"/>
+          <w:iCs w:val="0"/>
+          <w:color w:val="222222"/>
+        </w:rPr>
+        <w:br/>
+      </w:r>
+      <w:r>
+        <w:rPr>
+          <w:rFonts w:ascii="Arial" w:eastAsiaTheme="minorHAnsi" w:hAnsi="Arial" w:cs="Arial"/>
+          <w:i w:val="0"/>
+          <w:iCs w:val="0"/>
+          <w:color w:val="222222"/>
+          <w:shd w:val="clear" w:color="auto" w:fill="FFFFFF"/>
+        </w:rPr>
+        <w:t>1) </w:t>
+      </w:r>
+      <w:hyperlink r:id="rId17" w:tgtFrame="_blank" w:tooltip="https://reqres.in/" w:history="1">
+        <w:r>
+          <w:rPr>
+            <w:rFonts w:ascii="Arial" w:eastAsiaTheme="minorHAnsi" w:hAnsi="Arial" w:cs="Arial"/>
+            <w:i w:val="0"/>
+            <w:iCs w:val="0"/>
+            <w:color w:val="1155CC"/>
+            <w:u w:val="single"/>
+            <w:shd w:val="clear" w:color="auto" w:fill="FFFFFF"/>
+          </w:rPr>
+          <w:t>https://reqres.in/</w:t>
+        </w:r>
+      </w:hyperlink>
+      <w:r>
+        <w:rPr>
+          <w:rFonts w:ascii="Arial" w:eastAsiaTheme="minorHAnsi" w:hAnsi="Arial" w:cs="Arial"/>
+          <w:i w:val="0"/>
+          <w:iCs w:val="0"/>
+          <w:color w:val="222222"/>
+        </w:rPr>
+        <w:br/>
+      </w:r>
+      <w:r>
+        <w:rPr>
+          <w:rFonts w:ascii="Arial" w:eastAsiaTheme="minorHAnsi" w:hAnsi="Arial" w:cs="Arial"/>
+          <w:i w:val="0"/>
+          <w:iCs w:val="0"/>
+          <w:color w:val="222222"/>
+          <w:shd w:val="clear" w:color="auto" w:fill="FFFFFF"/>
+        </w:rPr>
+        <w:t>2) </w:t>
+      </w:r>
+      <w:hyperlink r:id="rId18" w:tgtFrame="_blank" w:tooltip="http://dummy.restapiexample.com/" w:history="1">
+        <w:r>
+          <w:rPr>
+            <w:rFonts w:ascii="Arial" w:eastAsiaTheme="minorHAnsi" w:hAnsi="Arial" w:cs="Arial"/>
+            <w:i w:val="0"/>
+            <w:iCs w:val="0"/>
+            <w:color w:val="1155CC"/>
+            <w:u w:val="single"/>
+            <w:shd w:val="clear" w:color="auto" w:fill="FFFFFF"/>
+          </w:rPr>
+          <w:t>http://dummy.restapiexample.com/</w:t>
+        </w:r>
+      </w:hyperlink>
+      <w:r>
+        <w:rPr>
+          <w:rFonts w:ascii="Arial" w:eastAsiaTheme="minorHAnsi" w:hAnsi="Arial" w:cs="Arial"/>
+          <w:i w:val="0"/>
+          <w:iCs w:val="0"/>
+          <w:color w:val="222222"/>
+        </w:rPr>
+        <w:br/>
+      </w:r>
+      <w:r>
+        <w:rPr>
+          <w:rFonts w:ascii="Arial" w:eastAsiaTheme="minorHAnsi" w:hAnsi="Arial" w:cs="Arial"/>
+          <w:i w:val="0"/>
+          <w:iCs w:val="0"/>
+          <w:color w:val="222222"/>
+          <w:shd w:val="clear" w:color="auto" w:fill="FFFFFF"/>
+        </w:rPr>
+        <w:t>3) </w:t>
+      </w:r>
+      <w:hyperlink r:id="rId19" w:tgtFrame="_blank" w:tooltip="https://jsonplaceholder.typicode.com/" w:history="1">
+        <w:r>
+          <w:rPr>
+            <w:rFonts w:ascii="Arial" w:eastAsiaTheme="minorHAnsi" w:hAnsi="Arial" w:cs="Arial"/>
+            <w:i w:val="0"/>
+            <w:iCs w:val="0"/>
+            <w:color w:val="1155CC"/>
+            <w:u w:val="single"/>
+            <w:shd w:val="clear" w:color="auto" w:fill="FFFFFF"/>
+          </w:rPr>
+          <w:t>https://jsonplaceholder.typicode.com/</w:t>
+        </w:r>
+      </w:hyperlink>
+      <w:r>
+        <w:rPr>
+          <w:rFonts w:ascii="Arial" w:eastAsiaTheme="minorHAnsi" w:hAnsi="Arial" w:cs="Arial"/>
+          <w:i w:val="0"/>
+          <w:iCs w:val="0"/>
+          <w:color w:val="222222"/>
+        </w:rPr>
+        <w:br/>
+      </w:r>
+      <w:r>
+        <w:rPr>
+          <w:rFonts w:ascii="Arial" w:eastAsiaTheme="minorHAnsi" w:hAnsi="Arial" w:cs="Arial"/>
+          <w:i w:val="0"/>
+          <w:iCs w:val="0"/>
+          <w:color w:val="222222"/>
+          <w:shd w:val="clear" w:color="auto" w:fill="FFFFFF"/>
+        </w:rPr>
+        <w:t>4) </w:t>
+      </w:r>
+      <w:hyperlink r:id="rId20" w:tgtFrame="_blank" w:tooltip="https://gorest.co.in/" w:history="1">
+        <w:r>
+          <w:rPr>
+            <w:rFonts w:ascii="Arial" w:eastAsiaTheme="minorHAnsi" w:hAnsi="Arial" w:cs="Arial"/>
+            <w:i w:val="0"/>
+            <w:iCs w:val="0"/>
+            <w:color w:val="1155CC"/>
+            <w:u w:val="single"/>
+            <w:shd w:val="clear" w:color="auto" w:fill="FFFFFF"/>
+          </w:rPr>
+          <w:t>https://gorest.co.in/</w:t>
+        </w:r>
+      </w:hyperlink>
+      <w:r>
+        <w:rPr>
+          <w:rFonts w:ascii="Arial" w:eastAsiaTheme="minorHAnsi" w:hAnsi="Arial" w:cs="Arial"/>
+          <w:i w:val="0"/>
+          <w:iCs w:val="0"/>
+          <w:color w:val="222222"/>
+        </w:rPr>
+        <w:br/>
+      </w:r>
+      <w:r>
+        <w:rPr>
+          <w:rFonts w:ascii="Arial" w:eastAsiaTheme="minorHAnsi" w:hAnsi="Arial" w:cs="Arial"/>
+          <w:i w:val="0"/>
+          <w:iCs w:val="0"/>
+          <w:color w:val="222222"/>
+          <w:shd w:val="clear" w:color="auto" w:fill="FFFFFF"/>
+        </w:rPr>
+        <w:t>5) </w:t>
+      </w:r>
+      <w:hyperlink r:id="rId21" w:tgtFrame="_blank" w:tooltip="https://restful-booker.herokuapp.com/" w:history="1">
+        <w:r>
+          <w:rPr>
+            <w:rFonts w:ascii="Arial" w:eastAsiaTheme="minorHAnsi" w:hAnsi="Arial" w:cs="Arial"/>
+            <w:i w:val="0"/>
+            <w:iCs w:val="0"/>
+            <w:color w:val="1155CC"/>
+            <w:u w:val="single"/>
+            <w:shd w:val="clear" w:color="auto" w:fill="FFFFFF"/>
+          </w:rPr>
+          <w:t>https://restful-booker.herokuapp.com/</w:t>
+        </w:r>
+      </w:hyperlink>
+      <w:r>
+        <w:rPr>
+          <w:rFonts w:ascii="Arial" w:eastAsiaTheme="minorHAnsi" w:hAnsi="Arial" w:cs="Arial"/>
+          <w:i w:val="0"/>
+          <w:iCs w:val="0"/>
+          <w:color w:val="222222"/>
+        </w:rPr>
+        <w:br/>
+      </w:r>
+      <w:r>
+        <w:rPr>
+          <w:rFonts w:ascii="Arial" w:eastAsiaTheme="minorHAnsi" w:hAnsi="Arial" w:cs="Arial"/>
+          <w:i w:val="0"/>
+          <w:iCs w:val="0"/>
+          <w:color w:val="222222"/>
+          <w:shd w:val="clear" w:color="auto" w:fill="FFFFFF"/>
+        </w:rPr>
+        <w:t>6) </w:t>
+      </w:r>
+      <w:hyperlink r:id="rId22" w:anchor="/" w:tgtFrame="_blank" w:tooltip="https://httpbin.org/#/" w:history="1">
+        <w:r>
+          <w:rPr>
+            <w:rFonts w:ascii="Arial" w:eastAsiaTheme="minorHAnsi" w:hAnsi="Arial" w:cs="Arial"/>
+            <w:i w:val="0"/>
+            <w:iCs w:val="0"/>
+            <w:color w:val="1155CC"/>
+            <w:u w:val="single"/>
+            <w:shd w:val="clear" w:color="auto" w:fill="FFFFFF"/>
+          </w:rPr>
+          <w:t>https://httpbin.org/#/</w:t>
+        </w:r>
+      </w:hyperlink>
+      <w:r>
+        <w:rPr>
+          <w:rFonts w:ascii="Arial" w:eastAsiaTheme="minorHAnsi" w:hAnsi="Arial" w:cs="Arial"/>
+          <w:i w:val="0"/>
+          <w:iCs w:val="0"/>
+          <w:color w:val="222222"/>
+        </w:rPr>
+        <w:br/>
+      </w:r>
+      <w:r>
+        <w:rPr>
+          <w:rFonts w:ascii="Arial" w:eastAsiaTheme="minorHAnsi" w:hAnsi="Arial" w:cs="Arial"/>
+          <w:i w:val="0"/>
+          <w:iCs w:val="0"/>
+          <w:color w:val="222222"/>
+          <w:shd w:val="clear" w:color="auto" w:fill="FFFFFF"/>
+        </w:rPr>
+        <w:t>7) </w:t>
+      </w:r>
+      <w:hyperlink r:id="rId23" w:tgtFrame="_blank" w:tooltip="https://petstore.swagger.io/" w:history="1">
+        <w:r>
+          <w:rPr>
+            <w:rFonts w:ascii="Arial" w:eastAsiaTheme="minorHAnsi" w:hAnsi="Arial" w:cs="Arial"/>
+            <w:i w:val="0"/>
+            <w:iCs w:val="0"/>
+            <w:color w:val="1155CC"/>
+            <w:u w:val="single"/>
+            <w:shd w:val="clear" w:color="auto" w:fill="FFFFFF"/>
+          </w:rPr>
+          <w:t>https://petstore.swagger.io/</w:t>
+        </w:r>
+      </w:hyperlink>
+      <w:r>
+        <w:rPr>
+          <w:rFonts w:ascii="Arial" w:eastAsiaTheme="minorHAnsi" w:hAnsi="Arial" w:cs="Arial"/>
+          <w:i w:val="0"/>
+          <w:iCs w:val="0"/>
+          <w:color w:val="222222"/>
+        </w:rPr>
+        <w:br/>
+      </w:r>
+      <w:r>
+        <w:rPr>
+          <w:rFonts w:ascii="Arial" w:eastAsiaTheme="minorHAnsi" w:hAnsi="Arial" w:cs="Arial"/>
+          <w:i w:val="0"/>
+          <w:iCs w:val="0"/>
+          <w:color w:val="222222"/>
+          <w:shd w:val="clear" w:color="auto" w:fill="FFFFFF"/>
+        </w:rPr>
+        <w:t>8) </w:t>
+      </w:r>
+      <w:hyperlink r:id="rId24" w:tgtFrame="_blank" w:tooltip="https://fakerestapi.azurewebsites.net/index.html" w:history="1">
+        <w:r>
+          <w:rPr>
+            <w:rFonts w:ascii="Arial" w:eastAsiaTheme="minorHAnsi" w:hAnsi="Arial" w:cs="Arial"/>
+            <w:i w:val="0"/>
+            <w:iCs w:val="0"/>
+            <w:color w:val="1155CC"/>
+            <w:u w:val="single"/>
+            <w:shd w:val="clear" w:color="auto" w:fill="FFFFFF"/>
+          </w:rPr>
+          <w:t>https://fakerestapi.azurewebsites.net/index.html</w:t>
+        </w:r>
+      </w:hyperlink>
+      <w:r>
+        <w:rPr>
+          <w:rFonts w:ascii="Arial" w:eastAsiaTheme="minorHAnsi" w:hAnsi="Arial" w:cs="Arial"/>
+          <w:i w:val="0"/>
+          <w:iCs w:val="0"/>
+          <w:color w:val="222222"/>
+        </w:rPr>
+        <w:br/>
+      </w:r>
+      <w:r>
+        <w:rPr>
+          <w:rFonts w:ascii="Arial" w:eastAsiaTheme="minorHAnsi" w:hAnsi="Arial" w:cs="Arial"/>
+          <w:i w:val="0"/>
+          <w:iCs w:val="0"/>
+          <w:color w:val="222222"/>
+          <w:shd w:val="clear" w:color="auto" w:fill="FFFFFF"/>
+        </w:rPr>
+        <w:t>9) </w:t>
+      </w:r>
+      <w:hyperlink r:id="rId25" w:anchor="intro" w:tgtFrame="_blank" w:tooltip="https://documenter.getpostman.com/view/4016432/RWToRJCq#intro" w:history="1">
+        <w:r>
+          <w:rPr>
+            <w:rFonts w:ascii="Arial" w:eastAsiaTheme="minorHAnsi" w:hAnsi="Arial" w:cs="Arial"/>
+            <w:i w:val="0"/>
+            <w:iCs w:val="0"/>
+            <w:color w:val="1155CC"/>
+            <w:u w:val="single"/>
+            <w:shd w:val="clear" w:color="auto" w:fill="FFFFFF"/>
+          </w:rPr>
+          <w:t>https://documenter.getpostman.com/view/4016432/RWToRJCq#intro</w:t>
+        </w:r>
+      </w:hyperlink>
+      <w:r>
+        <w:rPr>
+          <w:rFonts w:ascii="Arial" w:eastAsiaTheme="minorHAnsi" w:hAnsi="Arial" w:cs="Arial"/>
+          <w:i w:val="0"/>
+          <w:iCs w:val="0"/>
+          <w:color w:val="222222"/>
+        </w:rPr>
+        <w:br/>
+      </w:r>
+      <w:r>
+        <w:rPr>
+          <w:rFonts w:ascii="Arial" w:eastAsiaTheme="minorHAnsi" w:hAnsi="Arial" w:cs="Arial"/>
+          <w:i w:val="0"/>
+          <w:iCs w:val="0"/>
+          <w:color w:val="222222"/>
+          <w:shd w:val="clear" w:color="auto" w:fill="FFFFFF"/>
+        </w:rPr>
+        <w:t>10) Google API</w:t>
+      </w:r>
+      <w:r>
+        <w:rPr>
+          <w:rFonts w:ascii="Arial" w:eastAsiaTheme="minorHAnsi" w:hAnsi="Arial" w:cs="Arial"/>
+          <w:i w:val="0"/>
+          <w:iCs w:val="0"/>
+          <w:color w:val="222222"/>
+        </w:rPr>
+        <w:br/>
+      </w:r>
+      <w:hyperlink r:id="rId26" w:tgtFrame="_blank" w:tooltip="https://developers.google.com/maps/documentation" w:history="1">
+        <w:r>
+          <w:rPr>
+            <w:rFonts w:ascii="Arial" w:eastAsiaTheme="minorHAnsi" w:hAnsi="Arial" w:cs="Arial"/>
+            <w:i w:val="0"/>
+            <w:iCs w:val="0"/>
+            <w:color w:val="1155CC"/>
+            <w:u w:val="single"/>
+            <w:shd w:val="clear" w:color="auto" w:fill="FFFFFF"/>
+          </w:rPr>
+          <w:t>https://developers.google.com/maps/documentation</w:t>
+        </w:r>
+      </w:hyperlink>
+    </w:p>
+    <w:p>
+      <w:pPr>
+        <w:pStyle w:val="Heading4"/>
+        <w:rPr>
+          <w:rFonts w:ascii="Arial" w:eastAsiaTheme="minorHAnsi" w:hAnsi="Arial" w:cs="Arial"/>
+          <w:i w:val="0"/>
+          <w:iCs w:val="0"/>
+          <w:color w:val="1155CC"/>
+          <w:u w:val="single"/>
+          <w:shd w:val="clear" w:color="auto" w:fill="FFFFFF"/>
+        </w:rPr>
+      </w:pPr>
+      <w:r>
+        <w:rPr>
+          <w:rFonts w:ascii="Arial" w:eastAsiaTheme="minorHAnsi" w:hAnsi="Arial" w:cs="Arial"/>
+          <w:i w:val="0"/>
+          <w:iCs w:val="0"/>
+          <w:color w:val="1155CC"/>
+          <w:u w:val="single"/>
+          <w:shd w:val="clear" w:color="auto" w:fill="FFFFFF"/>
+        </w:rPr>
+        <w:t xml:space="preserve">11) </w:t>
+      </w:r>
+      <w:hyperlink r:id="rId27" w:history="1">
+        <w:r>
+          <w:rPr>
+            <w:rStyle w:val="Hyperlink"/>
+            <w:rFonts w:ascii="Arial" w:eastAsiaTheme="minorHAnsi" w:hAnsi="Arial" w:cs="Arial"/>
+            <w:i w:val="0"/>
+            <w:iCs w:val="0"/>
+            <w:shd w:val="clear" w:color="auto" w:fill="FFFFFF"/>
+          </w:rPr>
+          <w:t>http://restapi.adequateshop.com/swagger/docs/v1</w:t>
+        </w:r>
+      </w:hyperlink>
+      <w:r>
+        <w:rPr>
+          <w:rFonts w:ascii="Arial" w:eastAsiaTheme="minorHAnsi" w:hAnsi="Arial" w:cs="Arial"/>
+          <w:i w:val="0"/>
+          <w:iCs w:val="0"/>
+          <w:color w:val="1155CC"/>
+          <w:u w:val="single"/>
+          <w:shd w:val="clear" w:color="auto" w:fill="FFFFFF"/>
+        </w:rPr>
+        <w:t xml:space="preserve">  </w:t>
+      </w:r>
+    </w:p>
+    <w:p>
+      <w:pPr>
+        <w:pStyle w:val="Heading4"/>
+        <w:rPr>
+          <w:rFonts w:ascii="Arial" w:eastAsiaTheme="minorHAnsi" w:hAnsi="Arial" w:cs="Arial"/>
+          <w:i w:val="0"/>
+          <w:iCs w:val="0"/>
+          <w:color w:val="222222"/>
+          <w:shd w:val="clear" w:color="auto" w:fill="FFFFFF"/>
+        </w:rPr>
+      </w:pPr>
+      <w:r>
+        <w:rPr>
+          <w:rFonts w:ascii="Arial" w:eastAsiaTheme="minorHAnsi" w:hAnsi="Arial" w:cs="Arial"/>
+          <w:i w:val="0"/>
+          <w:iCs w:val="0"/>
+          <w:color w:val="1155CC"/>
+          <w:u w:val="single"/>
+          <w:shd w:val="clear" w:color="auto" w:fill="FFFFFF"/>
+        </w:rPr>
+        <w:t>12)</w:t>
+      </w:r>
+      <w:r>
+        <w:t xml:space="preserve"> </w:t>
+      </w:r>
+      <w:r>
+        <w:rPr>
+          <w:rFonts w:ascii="Arial" w:eastAsiaTheme="minorHAnsi" w:hAnsi="Arial" w:cs="Arial"/>
+          <w:i w:val="0"/>
+          <w:iCs w:val="0"/>
+          <w:color w:val="1155CC"/>
+          <w:u w:val="single"/>
+          <w:shd w:val="clear" w:color="auto" w:fill="FFFFFF"/>
+        </w:rPr>
+        <w:t>https://www.convertapi.com/doc/content-types</w:t>
+      </w:r>
+      <w:r>
+        <w:rPr>
+          <w:rFonts w:ascii="Arial" w:eastAsiaTheme="minorHAnsi" w:hAnsi="Arial" w:cs="Arial"/>
+          <w:i w:val="0"/>
+          <w:iCs w:val="0"/>
+          <w:color w:val="222222"/>
+        </w:rPr>
+        <w:br/>
+      </w:r>
+      <w:r>
+        <w:rPr>
+          <w:rFonts w:ascii="Arial" w:eastAsiaTheme="minorHAnsi" w:hAnsi="Arial" w:cs="Arial"/>
+          <w:i w:val="0"/>
+          <w:iCs w:val="0"/>
+          <w:color w:val="222222"/>
+          <w:shd w:val="clear" w:color="auto" w:fill="FFFFFF"/>
+        </w:rPr>
+        <w:t>------------------------------------</w:t>
+      </w:r>
+    </w:p>
+    <w:p>
+      <w:pPr>
+        <w:ind w:left="-709"/>
+        <w:rPr>
+          <w:b/>
+          <w:bCs/>
+          <w:sz w:val="28"/>
+          <w:szCs w:val="28"/>
+        </w:rPr>
+      </w:pPr>
+    </w:p>
     <w:p>
       <w:pPr>
         <w:ind w:left="-709"/>
@@ -49,7 +1003,7 @@
           <w:szCs w:val="24"/>
         </w:rPr>
       </w:pPr>
-      <w:hyperlink r:id="rId5" w:history="1">
+      <w:hyperlink r:id="rId28" w:history="1">
         <w:r>
           <w:rPr>
             <w:rStyle w:val="Hyperlink"/>
@@ -80,7 +1034,7 @@
         </w:rPr>
         <w:t xml:space="preserve">.-  </w:t>
       </w:r>
-      <w:hyperlink r:id="rId6" w:history="1">
+      <w:hyperlink r:id="rId29" w:history="1">
         <w:r>
           <w:rPr>
             <w:rStyle w:val="Hyperlink"/>
@@ -127,7 +1081,7 @@
         </w:rPr>
         <w:t xml:space="preserve">  </w:t>
       </w:r>
-      <w:hyperlink r:id="rId7" w:history="1">
+      <w:hyperlink r:id="rId30" w:history="1">
         <w:r>
           <w:rPr>
             <w:rStyle w:val="Hyperlink"/>
@@ -146,7 +1100,7 @@
         </w:rPr>
         <w:t xml:space="preserve">   -  </w:t>
       </w:r>
-      <w:hyperlink r:id="rId8" w:history="1">
+      <w:hyperlink r:id="rId31" w:history="1">
         <w:r>
           <w:rPr>
             <w:rStyle w:val="Hyperlink"/>
@@ -183,7 +1137,7 @@
           <w:szCs w:val="24"/>
         </w:rPr>
       </w:pPr>
-      <w:hyperlink r:id="rId9" w:history="1">
+      <w:hyperlink r:id="rId32" w:history="1">
         <w:r>
           <w:rPr>
             <w:rStyle w:val="Hyperlink"/>
@@ -203,7 +1157,7 @@
         </w:rPr>
         <w:t xml:space="preserve"> - </w:t>
       </w:r>
-      <w:hyperlink r:id="rId10" w:history="1">
+      <w:hyperlink r:id="rId33" w:history="1">
         <w:r>
           <w:rPr>
             <w:rStyle w:val="Hyperlink"/>
@@ -230,7 +1184,6 @@
           <w:u w:val="none"/>
         </w:rPr>
       </w:pPr>
-      <w:proofErr w:type="spellStart"/>
       <w:r>
         <w:rPr>
           <w:rStyle w:val="Hyperlink"/>
@@ -238,9 +1191,9 @@
           <w:sz w:val="28"/>
           <w:szCs w:val="28"/>
         </w:rPr>
+        <w:lastRenderedPageBreak/>
         <w:t>SeleniumInterviewQuestions</w:t>
       </w:r>
-      <w:proofErr w:type="spellEnd"/>
       <w:r>
         <w:rPr>
           <w:rStyle w:val="Hyperlink"/>
@@ -276,7 +1229,7 @@
         </w:rPr>
         <w:t>https://github.com/subhankar47/SeleniumInterviewQuestions.git</w:t>
       </w:r>
-      <w:hyperlink r:id="rId11" w:history="1">
+      <w:hyperlink r:id="rId34" w:history="1">
         <w:r>
           <w:rPr>
             <w:rStyle w:val="Hyperlink"/>
@@ -296,7 +1249,7 @@
         </w:rPr>
         <w:t xml:space="preserve"> 5 ) rest Assured-  </w:t>
       </w:r>
-      <w:hyperlink r:id="rId12" w:history="1">
+      <w:hyperlink r:id="rId35" w:history="1">
         <w:r>
           <w:rPr>
             <w:rStyle w:val="Hyperlink"/>
@@ -332,7 +1285,7 @@
         </w:rPr>
         <w:t xml:space="preserve"> Pavan sir - </w:t>
       </w:r>
-      <w:hyperlink r:id="rId13" w:history="1">
+      <w:hyperlink r:id="rId36" w:history="1">
         <w:r>
           <w:rPr>
             <w:rStyle w:val="Hyperlink"/>
@@ -351,7 +1304,7 @@
           <w:szCs w:val="24"/>
         </w:rPr>
       </w:pPr>
-      <w:hyperlink r:id="rId14" w:history="1">
+      <w:hyperlink r:id="rId37" w:history="1">
         <w:r>
           <w:rPr>
             <w:rFonts w:ascii="Segoe UI" w:hAnsi="Segoe UI" w:cs="Segoe UI"/>
@@ -431,7 +1384,7 @@
           <w:szCs w:val="46"/>
         </w:rPr>
       </w:pPr>
-      <w:hyperlink r:id="rId15" w:history="1">
+      <w:hyperlink r:id="rId38" w:history="1">
         <w:r>
           <w:rPr>
             <w:rStyle w:val="Hyperlink"/>
@@ -465,7 +1418,7 @@
           <w:szCs w:val="46"/>
         </w:rPr>
       </w:pPr>
-      <w:hyperlink r:id="rId16">
+      <w:hyperlink r:id="rId39">
         <w:r>
           <w:rPr>
             <w:color w:val="1155CC"/>
@@ -484,7 +1437,7 @@
           <w:szCs w:val="46"/>
         </w:rPr>
       </w:pPr>
-      <w:hyperlink r:id="rId17">
+      <w:hyperlink r:id="rId40">
         <w:r>
           <w:rPr>
             <w:color w:val="1155CC"/>
@@ -511,7 +1464,7 @@
           <w:szCs w:val="46"/>
         </w:rPr>
       </w:pPr>
-      <w:hyperlink r:id="rId18">
+      <w:hyperlink r:id="rId41">
         <w:r>
           <w:rPr>
             <w:color w:val="1155CC"/>
@@ -546,7 +1499,7 @@
           <w:szCs w:val="46"/>
         </w:rPr>
       </w:pPr>
-      <w:hyperlink r:id="rId19">
+      <w:hyperlink r:id="rId42">
         <w:r>
           <w:rPr>
             <w:color w:val="1155CC"/>
@@ -1170,6 +2123,29 @@
       <w:lang w:val="en"/>
     </w:rPr>
   </w:style>
+  <w:style w:type="paragraph" w:styleId="Heading4">
+    <w:name w:val="heading 4"/>
+    <w:basedOn w:val="Normal"/>
+    <w:next w:val="Normal"/>
+    <w:link w:val="Heading4Char"/>
+    <w:uiPriority w:val="9"/>
+    <w:unhideWhenUsed/>
+    <w:qFormat/>
+    <w:rsid w:val="0018640B"/>
+    <w:pPr>
+      <w:keepNext/>
+      <w:keepLines/>
+      <w:spacing w:before="40" w:line="259" w:lineRule="auto"/>
+      <w:outlineLvl w:val="3"/>
+    </w:pPr>
+    <w:rPr>
+      <w:rFonts w:asciiTheme="majorHAnsi" w:eastAsiaTheme="majorEastAsia" w:hAnsiTheme="majorHAnsi" w:cstheme="majorBidi"/>
+      <w:i/>
+      <w:iCs/>
+      <w:color w:val="2F5496" w:themeColor="accent1" w:themeShade="BF"/>
+      <w:lang w:val="en-US"/>
+    </w:rPr>
+  </w:style>
   <w:style w:type="character" w:default="1" w:styleId="DefaultParagraphFont">
     <w:name w:val="Default Paragraph Font"/>
     <w:uiPriority w:val="1"/>
@@ -1240,6 +2216,19 @@
     <w:rPr>
       <w:color w:val="605E5C"/>
       <w:shd w:val="clear" w:color="auto" w:fill="E1DFDD"/>
+    </w:rPr>
+  </w:style>
+  <w:style w:type="character" w:customStyle="1" w:styleId="Heading4Char">
+    <w:name w:val="Heading 4 Char"/>
+    <w:basedOn w:val="DefaultParagraphFont"/>
+    <w:link w:val="Heading4"/>
+    <w:uiPriority w:val="9"/>
+    <w:rsid w:val="0018640B"/>
+    <w:rPr>
+      <w:rFonts w:asciiTheme="majorHAnsi" w:eastAsiaTheme="majorEastAsia" w:hAnsiTheme="majorHAnsi" w:cstheme="majorBidi"/>
+      <w:i/>
+      <w:iCs/>
+      <w:color w:val="2F5496" w:themeColor="accent1" w:themeShade="BF"/>
     </w:rPr>
   </w:style>
 </w:styles>

</xml_diff>